<commit_message>
Updated door identification to planning
</commit_message>
<xml_diff>
--- a/Technical/Testing/ObstacleAvoidancePlanning.docx
+++ b/Technical/Testing/ObstacleAvoidancePlanning.docx
@@ -231,20 +231,6 @@
     </w:p>
     <w:p>
       <w:pPr>
-        <w:spacing w:after="0" w:line="240" w:lineRule="auto"/>
-        <w:rPr>
-          <w:rFonts w:ascii="Times New Roman" w:hAnsi="Times New Roman" w:cs="Times New Roman"/>
-        </w:rPr>
-      </w:pPr>
-      <w:r>
-        <w:rPr>
-          <w:rFonts w:ascii="Times New Roman" w:hAnsi="Times New Roman" w:cs="Times New Roman"/>
-        </w:rPr>
-        <w:t>Upon successful completion on PC, run (on flight computer) path planning algorithm to generate a path</w:t>
-      </w:r>
-    </w:p>
-    <w:p>
-      <w:pPr>
         <w:pStyle w:val="ListParagraph"/>
         <w:numPr>
           <w:ilvl w:val="0"/>
@@ -259,37 +245,79 @@
         <w:rPr>
           <w:rFonts w:ascii="Times New Roman" w:hAnsi="Times New Roman" w:cs="Times New Roman"/>
         </w:rPr>
-        <w:t>Check that selected path is never too close (_cm) to an obstacle</w:t>
-      </w:r>
-    </w:p>
-    <w:p>
-      <w:pPr>
-        <w:spacing w:after="0" w:line="240" w:lineRule="auto"/>
-        <w:rPr>
-          <w:rFonts w:ascii="Times New Roman" w:hAnsi="Times New Roman" w:cs="Times New Roman"/>
-          <w:b/>
-        </w:rPr>
-      </w:pPr>
-    </w:p>
-    <w:p>
-      <w:pPr>
-        <w:spacing w:after="0" w:line="240" w:lineRule="auto"/>
-        <w:rPr>
-          <w:rFonts w:ascii="Times New Roman" w:hAnsi="Times New Roman" w:cs="Times New Roman"/>
-          <w:b/>
-        </w:rPr>
-      </w:pPr>
-    </w:p>
-    <w:p>
-      <w:pPr>
-        <w:spacing w:after="0" w:line="240" w:lineRule="auto"/>
-        <w:rPr>
-          <w:rFonts w:ascii="Times New Roman" w:hAnsi="Times New Roman" w:cs="Times New Roman"/>
-          <w:b/>
+        <w:t>Identify doorways in path segments and send flags to controls</w:t>
+      </w:r>
+    </w:p>
+    <w:p>
+      <w:pPr>
+        <w:spacing w:after="0" w:line="240" w:lineRule="auto"/>
+        <w:ind w:left="360"/>
+        <w:rPr>
+          <w:rFonts w:ascii="Times New Roman" w:hAnsi="Times New Roman" w:cs="Times New Roman"/>
         </w:rPr>
       </w:pPr>
       <w:bookmarkStart w:id="0" w:name="_GoBack"/>
       <w:bookmarkEnd w:id="0"/>
+    </w:p>
+    <w:p>
+      <w:pPr>
+        <w:spacing w:after="0" w:line="240" w:lineRule="auto"/>
+        <w:rPr>
+          <w:rFonts w:ascii="Times New Roman" w:hAnsi="Times New Roman" w:cs="Times New Roman"/>
+        </w:rPr>
+      </w:pPr>
+      <w:r>
+        <w:rPr>
+          <w:rFonts w:ascii="Times New Roman" w:hAnsi="Times New Roman" w:cs="Times New Roman"/>
+        </w:rPr>
+        <w:t>Upon successful completion on PC, run (on flight computer) path planning algorithm to generate a path</w:t>
+      </w:r>
+    </w:p>
+    <w:p>
+      <w:pPr>
+        <w:pStyle w:val="ListParagraph"/>
+        <w:numPr>
+          <w:ilvl w:val="0"/>
+          <w:numId w:val="1"/>
+        </w:numPr>
+        <w:spacing w:after="0" w:line="240" w:lineRule="auto"/>
+        <w:rPr>
+          <w:rFonts w:ascii="Times New Roman" w:hAnsi="Times New Roman" w:cs="Times New Roman"/>
+        </w:rPr>
+      </w:pPr>
+      <w:r>
+        <w:rPr>
+          <w:rFonts w:ascii="Times New Roman" w:hAnsi="Times New Roman" w:cs="Times New Roman"/>
+        </w:rPr>
+        <w:t>Check that selected path is never too close (_cm) to an obstacle</w:t>
+      </w:r>
+    </w:p>
+    <w:p>
+      <w:pPr>
+        <w:spacing w:after="0" w:line="240" w:lineRule="auto"/>
+        <w:rPr>
+          <w:rFonts w:ascii="Times New Roman" w:hAnsi="Times New Roman" w:cs="Times New Roman"/>
+          <w:b/>
+        </w:rPr>
+      </w:pPr>
+    </w:p>
+    <w:p>
+      <w:pPr>
+        <w:spacing w:after="0" w:line="240" w:lineRule="auto"/>
+        <w:rPr>
+          <w:rFonts w:ascii="Times New Roman" w:hAnsi="Times New Roman" w:cs="Times New Roman"/>
+          <w:b/>
+        </w:rPr>
+      </w:pPr>
+    </w:p>
+    <w:p>
+      <w:pPr>
+        <w:spacing w:after="0" w:line="240" w:lineRule="auto"/>
+        <w:rPr>
+          <w:rFonts w:ascii="Times New Roman" w:hAnsi="Times New Roman" w:cs="Times New Roman"/>
+          <w:b/>
+        </w:rPr>
+      </w:pPr>
     </w:p>
     <w:p>
       <w:pPr>

</xml_diff>